<commit_message>
00:28 Direct3D 12 Lighting KKH
</commit_message>
<xml_diff>
--- a/Common/Programming_Vocabulary.docx
+++ b/Common/Programming_Vocabulary.docx
@@ -2673,7 +2673,7 @@
         <w:spacing w:after="200" w:line="276" w:lineRule="auto"/>
         <w:jc w:val="left"/>
         <w:rPr>
-          <w:rFonts w:ascii="바탕체" w:eastAsia="바탕체" w:hAnsi="바탕체" w:cs="바탕체" w:hint="eastAsia"/>
+          <w:rFonts w:ascii="바탕체" w:eastAsia="바탕체" w:hAnsi="바탕체" w:cs="바탕체"/>
           <w:color w:val="000000"/>
         </w:rPr>
       </w:pPr>
@@ -2746,9 +2746,148 @@
           <w:color w:val="000000"/>
         </w:rPr>
         <w:t>지지</w:t>
+      </w:r>
+    </w:p>
+    <w:p>
+      <w:pPr>
+        <w:spacing w:after="200" w:line="276" w:lineRule="auto"/>
+        <w:jc w:val="left"/>
+        <w:rPr>
+          <w:rFonts w:ascii="바탕체" w:eastAsia="바탕체" w:hAnsi="바탕체" w:cs="바탕체"/>
+          <w:color w:val="000000"/>
+        </w:rPr>
+      </w:pPr>
+      <w:r>
+        <w:rPr>
+          <w:rFonts w:ascii="바탕체" w:eastAsia="바탕체" w:hAnsi="바탕체" w:cs="바탕체"/>
+          <w:color w:val="000000"/>
+        </w:rPr>
+        <w:t>Opaque</w:t>
+      </w:r>
+      <w:r>
+        <w:rPr>
+          <w:rFonts w:ascii="바탕체" w:eastAsia="바탕체" w:hAnsi="바탕체" w:cs="바탕체"/>
+          <w:color w:val="000000"/>
+        </w:rPr>
+        <w:tab/>
+      </w:r>
+      <w:r>
+        <w:rPr>
+          <w:rFonts w:ascii="바탕체" w:eastAsia="바탕체" w:hAnsi="바탕체" w:cs="바탕체"/>
+          <w:color w:val="000000"/>
+        </w:rPr>
+        <w:tab/>
+      </w:r>
+      <w:r>
+        <w:rPr>
+          <w:rFonts w:ascii="바탕체" w:eastAsia="바탕체" w:hAnsi="바탕체" w:cs="바탕체"/>
+          <w:color w:val="000000"/>
+        </w:rPr>
+        <w:tab/>
+      </w:r>
+      <w:r>
+        <w:rPr>
+          <w:rFonts w:ascii="바탕체" w:eastAsia="바탕체" w:hAnsi="바탕체" w:cs="바탕체" w:hint="eastAsia"/>
+          <w:color w:val="000000"/>
+        </w:rPr>
+        <w:t>불투명체,</w:t>
+      </w:r>
+      <w:r>
+        <w:rPr>
+          <w:rFonts w:ascii="바탕체" w:eastAsia="바탕체" w:hAnsi="바탕체" w:cs="바탕체"/>
+          <w:color w:val="000000"/>
+        </w:rPr>
+        <w:t xml:space="preserve"> </w:t>
+      </w:r>
+      <w:r>
+        <w:rPr>
+          <w:rFonts w:ascii="바탕체" w:eastAsia="바탕체" w:hAnsi="바탕체" w:cs="바탕체" w:hint="eastAsia"/>
+          <w:color w:val="000000"/>
+        </w:rPr>
+        <w:t>불투명한,</w:t>
+      </w:r>
+      <w:r>
+        <w:rPr>
+          <w:rFonts w:ascii="바탕체" w:eastAsia="바탕체" w:hAnsi="바탕체" w:cs="바탕체"/>
+          <w:color w:val="000000"/>
+        </w:rPr>
+        <w:t xml:space="preserve"> </w:t>
+      </w:r>
+      <w:r>
+        <w:rPr>
+          <w:rFonts w:ascii="바탕체" w:eastAsia="바탕체" w:hAnsi="바탕체" w:cs="바탕체" w:hint="eastAsia"/>
+          <w:color w:val="000000"/>
+        </w:rPr>
+        <w:t>이해하기 힘든.</w:t>
+      </w:r>
+    </w:p>
+    <w:p>
+      <w:pPr>
+        <w:spacing w:after="200" w:line="276" w:lineRule="auto"/>
+        <w:jc w:val="left"/>
+        <w:rPr>
+          <w:rFonts w:ascii="바탕체" w:eastAsia="바탕체" w:hAnsi="바탕체" w:cs="바탕체" w:hint="eastAsia"/>
+          <w:color w:val="000000"/>
+        </w:rPr>
+      </w:pPr>
+      <w:r>
+        <w:rPr>
+          <w:rFonts w:ascii="바탕체" w:eastAsia="바탕체" w:hAnsi="바탕체" w:cs="바탕체"/>
+          <w:color w:val="000000"/>
+        </w:rPr>
+        <w:t>Topology</w:t>
+      </w:r>
+      <w:r>
+        <w:rPr>
+          <w:rFonts w:ascii="바탕체" w:eastAsia="바탕체" w:hAnsi="바탕체" w:cs="바탕체"/>
+          <w:color w:val="000000"/>
+        </w:rPr>
+        <w:tab/>
+      </w:r>
+      <w:r>
+        <w:rPr>
+          <w:rFonts w:ascii="바탕체" w:eastAsia="바탕체" w:hAnsi="바탕체" w:cs="바탕체"/>
+          <w:color w:val="000000"/>
+        </w:rPr>
+        <w:tab/>
+      </w:r>
+      <w:r>
+        <w:rPr>
+          <w:rFonts w:ascii="바탕체" w:eastAsia="바탕체" w:hAnsi="바탕체" w:cs="바탕체" w:hint="eastAsia"/>
+          <w:color w:val="000000"/>
+        </w:rPr>
+        <w:t>위상 배치,</w:t>
+      </w:r>
+      <w:r>
+        <w:rPr>
+          <w:rFonts w:ascii="바탕체" w:eastAsia="바탕체" w:hAnsi="바탕체" w:cs="바탕체"/>
+          <w:color w:val="000000"/>
+        </w:rPr>
+        <w:t xml:space="preserve"> </w:t>
+      </w:r>
+      <w:r>
+        <w:rPr>
+          <w:rFonts w:ascii="바탕체" w:eastAsia="바탕체" w:hAnsi="바탕체" w:cs="바탕체" w:hint="eastAsia"/>
+          <w:color w:val="000000"/>
+        </w:rPr>
+        <w:t>위상 수학,</w:t>
+      </w:r>
+      <w:r>
+        <w:rPr>
+          <w:rFonts w:ascii="바탕체" w:eastAsia="바탕체" w:hAnsi="바탕체" w:cs="바탕체"/>
+          <w:color w:val="000000"/>
+        </w:rPr>
+        <w:t xml:space="preserve"> </w:t>
       </w:r>
       <w:bookmarkStart w:id="0" w:name="_GoBack"/>
       <w:bookmarkEnd w:id="0"/>
+      <w:r>
+        <w:rPr>
+          <w:rFonts w:ascii="바탕체" w:eastAsia="바탕체" w:hAnsi="바탕체" w:cs="바탕체" w:hint="eastAsia"/>
+          <w:color w:val="000000"/>
+        </w:rPr>
+        <w:t>체계적인</w:t>
+      </w:r>
     </w:p>
     <w:sectPr>
       <w:pgSz w:w="11906" w:h="16838"/>
@@ -2983,7 +3122,7 @@
     <w:lsdException w:name="Table Web 2" w:semiHidden="1" w:unhideWhenUsed="1"/>
     <w:lsdException w:name="Table Web 3" w:semiHidden="1" w:unhideWhenUsed="1"/>
     <w:lsdException w:name="Balloon Text" w:semiHidden="1" w:unhideWhenUsed="1"/>
-    <w:lsdException w:name="Table Grid" w:semiHidden="1" w:uiPriority="39" w:unhideWhenUsed="1"/>
+    <w:lsdException w:name="Table Grid" w:uiPriority="39"/>
     <w:lsdException w:name="Table Theme" w:semiHidden="1" w:unhideWhenUsed="1"/>
     <w:lsdException w:name="Placeholder Text" w:semiHidden="1"/>
     <w:lsdException w:name="No Spacing" w:uiPriority="1" w:qFormat="1"/>

</xml_diff>

<commit_message>
00:29 Programming Voca KKH
</commit_message>
<xml_diff>
--- a/Common/Programming_Vocabulary.docx
+++ b/Common/Programming_Vocabulary.docx
@@ -2826,7 +2826,7 @@
         <w:spacing w:after="200" w:line="276" w:lineRule="auto"/>
         <w:jc w:val="left"/>
         <w:rPr>
-          <w:rFonts w:ascii="바탕체" w:eastAsia="바탕체" w:hAnsi="바탕체" w:cs="바탕체" w:hint="eastAsia"/>
+          <w:rFonts w:ascii="바탕체" w:eastAsia="바탕체" w:hAnsi="바탕체" w:cs="바탕체"/>
           <w:color w:val="000000"/>
         </w:rPr>
       </w:pPr>
@@ -2879,15 +2879,794 @@
         </w:rPr>
         <w:t xml:space="preserve"> </w:t>
       </w:r>
+      <w:r>
+        <w:rPr>
+          <w:rFonts w:ascii="바탕체" w:eastAsia="바탕체" w:hAnsi="바탕체" w:cs="바탕체" w:hint="eastAsia"/>
+          <w:color w:val="000000"/>
+        </w:rPr>
+        <w:t>체계적인</w:t>
+      </w:r>
+    </w:p>
+    <w:p>
+      <w:pPr>
+        <w:spacing w:after="200" w:line="276" w:lineRule="auto"/>
+        <w:jc w:val="left"/>
+        <w:rPr>
+          <w:rFonts w:ascii="바탕체" w:eastAsia="바탕체" w:hAnsi="바탕체" w:cs="바탕체"/>
+          <w:color w:val="000000"/>
+        </w:rPr>
+      </w:pPr>
+      <w:r>
+        <w:rPr>
+          <w:rFonts w:ascii="바탕체" w:eastAsia="바탕체" w:hAnsi="바탕체" w:cs="바탕체"/>
+          <w:color w:val="000000"/>
+        </w:rPr>
+        <w:t>I</w:t>
+      </w:r>
+      <w:r>
+        <w:rPr>
+          <w:rFonts w:ascii="바탕체" w:eastAsia="바탕체" w:hAnsi="바탕체" w:cs="바탕체"/>
+          <w:color w:val="000000"/>
+        </w:rPr>
+        <w:t>n</w:t>
+      </w:r>
+      <w:r>
+        <w:rPr>
+          <w:rFonts w:ascii="바탕체" w:eastAsia="바탕체" w:hAnsi="바탕체" w:cs="바탕체"/>
+          <w:color w:val="000000"/>
+        </w:rPr>
+        <w:t xml:space="preserve"> </w:t>
+      </w:r>
+      <w:r>
+        <w:rPr>
+          <w:rFonts w:ascii="바탕체" w:eastAsia="바탕체" w:hAnsi="바탕체" w:cs="바탕체"/>
+          <w:color w:val="000000"/>
+        </w:rPr>
+        <w:t>place</w:t>
+      </w:r>
+      <w:r>
+        <w:rPr>
+          <w:rFonts w:ascii="바탕체" w:eastAsia="바탕체" w:hAnsi="바탕체" w:cs="바탕체"/>
+          <w:color w:val="000000"/>
+        </w:rPr>
+        <w:t>(= on the spot)</w:t>
+      </w:r>
+      <w:r>
+        <w:rPr>
+          <w:rFonts w:ascii="바탕체" w:eastAsia="바탕체" w:hAnsi="바탕체" w:cs="바탕체"/>
+          <w:color w:val="000000"/>
+        </w:rPr>
+        <w:tab/>
+      </w:r>
+      <w:r>
+        <w:rPr>
+          <w:rFonts w:ascii="바탕체" w:eastAsia="바탕체" w:hAnsi="바탕체" w:cs="바탕체" w:hint="eastAsia"/>
+          <w:color w:val="000000"/>
+        </w:rPr>
+        <w:t xml:space="preserve">제자리에 </w:t>
+      </w:r>
+      <w:r>
+        <w:rPr>
+          <w:rFonts w:ascii="바탕체" w:eastAsia="바탕체" w:hAnsi="바탕체" w:cs="바탕체"/>
+          <w:color w:val="000000"/>
+        </w:rPr>
+        <w:t>(</w:t>
+      </w:r>
+      <w:r>
+        <w:rPr>
+          <w:rFonts w:ascii="바탕체" w:eastAsia="바탕체" w:hAnsi="바탕체" w:cs="바탕체" w:hint="eastAsia"/>
+          <w:color w:val="000000"/>
+        </w:rPr>
+        <w:t>있는)</w:t>
+      </w:r>
+      <w:r>
+        <w:rPr>
+          <w:rFonts w:ascii="바탕체" w:eastAsia="바탕체" w:hAnsi="바탕체" w:cs="바탕체"/>
+          <w:color w:val="000000"/>
+        </w:rPr>
+        <w:t>, ~</w:t>
+      </w:r>
+      <w:r>
+        <w:rPr>
+          <w:rFonts w:ascii="바탕체" w:eastAsia="바탕체" w:hAnsi="바탕체" w:cs="바탕체" w:hint="eastAsia"/>
+          <w:color w:val="000000"/>
+        </w:rPr>
+        <w:t>을 위한 준비가 되어 있는,</w:t>
+      </w:r>
+      <w:r>
+        <w:rPr>
+          <w:rFonts w:ascii="바탕체" w:eastAsia="바탕체" w:hAnsi="바탕체" w:cs="바탕체"/>
+          <w:color w:val="000000"/>
+        </w:rPr>
+        <w:t xml:space="preserve"> </w:t>
+      </w:r>
+      <w:r>
+        <w:rPr>
+          <w:rFonts w:ascii="바탕체" w:eastAsia="바탕체" w:hAnsi="바탕체" w:cs="바탕체" w:hint="eastAsia"/>
+          <w:color w:val="000000"/>
+        </w:rPr>
+        <w:t>가동 중인</w:t>
+      </w:r>
+    </w:p>
+    <w:p>
+      <w:pPr>
+        <w:spacing w:after="200" w:line="276" w:lineRule="auto"/>
+        <w:jc w:val="left"/>
+        <w:rPr>
+          <w:rFonts w:ascii="바탕체" w:eastAsia="바탕체" w:hAnsi="바탕체" w:cs="바탕체"/>
+          <w:color w:val="000000"/>
+        </w:rPr>
+      </w:pPr>
+      <w:r>
+        <w:rPr>
+          <w:rFonts w:ascii="바탕체" w:eastAsia="바탕체" w:hAnsi="바탕체" w:cs="바탕체"/>
+          <w:color w:val="000000"/>
+        </w:rPr>
+        <w:t>Merge</w:t>
+      </w:r>
+      <w:r>
+        <w:rPr>
+          <w:rFonts w:ascii="바탕체" w:eastAsia="바탕체" w:hAnsi="바탕체" w:cs="바탕체"/>
+          <w:color w:val="000000"/>
+        </w:rPr>
+        <w:tab/>
+      </w:r>
+      <w:r>
+        <w:rPr>
+          <w:rFonts w:ascii="바탕체" w:eastAsia="바탕체" w:hAnsi="바탕체" w:cs="바탕체"/>
+          <w:color w:val="000000"/>
+        </w:rPr>
+        <w:tab/>
+      </w:r>
+      <w:r>
+        <w:rPr>
+          <w:rFonts w:ascii="바탕체" w:eastAsia="바탕체" w:hAnsi="바탕체" w:cs="바탕체"/>
+          <w:color w:val="000000"/>
+        </w:rPr>
+        <w:tab/>
+      </w:r>
+      <w:r>
+        <w:rPr>
+          <w:rFonts w:ascii="바탕체" w:eastAsia="바탕체" w:hAnsi="바탕체" w:cs="바탕체" w:hint="eastAsia"/>
+          <w:color w:val="000000"/>
+        </w:rPr>
+        <w:t>병합</w:t>
+      </w:r>
+    </w:p>
+    <w:p>
+      <w:pPr>
+        <w:spacing w:after="200" w:line="276" w:lineRule="auto"/>
+        <w:jc w:val="left"/>
+        <w:rPr>
+          <w:rFonts w:ascii="바탕체" w:eastAsia="바탕체" w:hAnsi="바탕체" w:cs="바탕체"/>
+          <w:color w:val="000000"/>
+        </w:rPr>
+      </w:pPr>
+      <w:r>
+        <w:rPr>
+          <w:rFonts w:ascii="바탕체" w:eastAsia="바탕체" w:hAnsi="바탕체" w:cs="바탕체"/>
+          <w:color w:val="000000"/>
+        </w:rPr>
+        <w:t>Intersection</w:t>
+      </w:r>
+      <w:r>
+        <w:rPr>
+          <w:rFonts w:ascii="바탕체" w:eastAsia="바탕체" w:hAnsi="바탕체" w:cs="바탕체"/>
+          <w:color w:val="000000"/>
+        </w:rPr>
+        <w:tab/>
+      </w:r>
+      <w:r>
+        <w:rPr>
+          <w:rFonts w:ascii="바탕체" w:eastAsia="바탕체" w:hAnsi="바탕체" w:cs="바탕체"/>
+          <w:color w:val="000000"/>
+        </w:rPr>
+        <w:tab/>
+      </w:r>
+      <w:r>
+        <w:rPr>
+          <w:rFonts w:ascii="바탕체" w:eastAsia="바탕체" w:hAnsi="바탕체" w:cs="바탕체" w:hint="eastAsia"/>
+          <w:color w:val="000000"/>
+        </w:rPr>
+        <w:t>교차 지점,</w:t>
+      </w:r>
+      <w:r>
+        <w:rPr>
+          <w:rFonts w:ascii="바탕체" w:eastAsia="바탕체" w:hAnsi="바탕체" w:cs="바탕체"/>
+          <w:color w:val="000000"/>
+        </w:rPr>
+        <w:t xml:space="preserve"> </w:t>
+      </w:r>
+      <w:r>
+        <w:rPr>
+          <w:rFonts w:ascii="바탕체" w:eastAsia="바탕체" w:hAnsi="바탕체" w:cs="바탕체" w:hint="eastAsia"/>
+          <w:color w:val="000000"/>
+        </w:rPr>
+        <w:t>교차로,</w:t>
+      </w:r>
+      <w:r>
+        <w:rPr>
+          <w:rFonts w:ascii="바탕체" w:eastAsia="바탕체" w:hAnsi="바탕체" w:cs="바탕체"/>
+          <w:color w:val="000000"/>
+        </w:rPr>
+        <w:t xml:space="preserve"> </w:t>
+      </w:r>
+      <w:r>
+        <w:rPr>
+          <w:rFonts w:ascii="바탕체" w:eastAsia="바탕체" w:hAnsi="바탕체" w:cs="바탕체" w:hint="eastAsia"/>
+          <w:color w:val="000000"/>
+        </w:rPr>
+        <w:t>가로지름</w:t>
+      </w:r>
+    </w:p>
+    <w:p>
+      <w:pPr>
+        <w:spacing w:after="200" w:line="276" w:lineRule="auto"/>
+        <w:jc w:val="left"/>
+        <w:rPr>
+          <w:rFonts w:ascii="바탕체" w:eastAsia="바탕체" w:hAnsi="바탕체" w:cs="바탕체" w:hint="eastAsia"/>
+          <w:color w:val="000000"/>
+        </w:rPr>
+      </w:pPr>
+      <w:r>
+        <w:rPr>
+          <w:rFonts w:ascii="바탕체" w:eastAsia="바탕체" w:hAnsi="바탕체" w:cs="바탕체"/>
+          <w:color w:val="000000"/>
+        </w:rPr>
+        <w:t>Symmetric difference</w:t>
+      </w:r>
+      <w:r>
+        <w:rPr>
+          <w:rFonts w:ascii="바탕체" w:eastAsia="바탕체" w:hAnsi="바탕체" w:cs="바탕체"/>
+          <w:color w:val="000000"/>
+        </w:rPr>
+        <w:tab/>
+      </w:r>
+      <w:proofErr w:type="spellStart"/>
+      <w:r>
+        <w:rPr>
+          <w:rFonts w:ascii="바탕체" w:eastAsia="바탕체" w:hAnsi="바탕체" w:cs="바탕체" w:hint="eastAsia"/>
+          <w:color w:val="000000"/>
+        </w:rPr>
+        <w:t>대칭차</w:t>
+      </w:r>
+      <w:proofErr w:type="spellEnd"/>
+    </w:p>
+    <w:p>
+      <w:pPr>
+        <w:spacing w:after="200" w:line="276" w:lineRule="auto"/>
+        <w:jc w:val="left"/>
+        <w:rPr>
+          <w:rFonts w:ascii="바탕체" w:eastAsia="바탕체" w:hAnsi="바탕체" w:cs="바탕체"/>
+          <w:color w:val="000000"/>
+        </w:rPr>
+      </w:pPr>
+      <w:r>
+        <w:rPr>
+          <w:rFonts w:ascii="바탕체" w:eastAsia="바탕체" w:hAnsi="바탕체" w:cs="바탕체"/>
+          <w:color w:val="000000"/>
+        </w:rPr>
+        <w:t>Union</w:t>
+      </w:r>
+      <w:r>
+        <w:rPr>
+          <w:rFonts w:ascii="바탕체" w:eastAsia="바탕체" w:hAnsi="바탕체" w:cs="바탕체"/>
+          <w:color w:val="000000"/>
+        </w:rPr>
+        <w:tab/>
+      </w:r>
+      <w:r>
+        <w:rPr>
+          <w:rFonts w:ascii="바탕체" w:eastAsia="바탕체" w:hAnsi="바탕체" w:cs="바탕체"/>
+          <w:color w:val="000000"/>
+        </w:rPr>
+        <w:tab/>
+      </w:r>
+      <w:r>
+        <w:rPr>
+          <w:rFonts w:ascii="바탕체" w:eastAsia="바탕체" w:hAnsi="바탕체" w:cs="바탕체"/>
+          <w:color w:val="000000"/>
+        </w:rPr>
+        <w:tab/>
+      </w:r>
+      <w:r>
+        <w:rPr>
+          <w:rFonts w:ascii="바탕체" w:eastAsia="바탕체" w:hAnsi="바탕체" w:cs="바탕체" w:hint="eastAsia"/>
+          <w:color w:val="000000"/>
+        </w:rPr>
+        <w:t>조합,</w:t>
+      </w:r>
+      <w:r>
+        <w:rPr>
+          <w:rFonts w:ascii="바탕체" w:eastAsia="바탕체" w:hAnsi="바탕체" w:cs="바탕체"/>
+          <w:color w:val="000000"/>
+        </w:rPr>
+        <w:t xml:space="preserve"> </w:t>
+      </w:r>
+      <w:r>
+        <w:rPr>
+          <w:rFonts w:ascii="바탕체" w:eastAsia="바탕체" w:hAnsi="바탕체" w:cs="바탕체" w:hint="eastAsia"/>
+          <w:color w:val="000000"/>
+        </w:rPr>
+        <w:t>협회,</w:t>
+      </w:r>
+      <w:r>
+        <w:rPr>
+          <w:rFonts w:ascii="바탕체" w:eastAsia="바탕체" w:hAnsi="바탕체" w:cs="바탕체"/>
+          <w:color w:val="000000"/>
+        </w:rPr>
+        <w:t xml:space="preserve"> </w:t>
+      </w:r>
+      <w:r>
+        <w:rPr>
+          <w:rFonts w:ascii="바탕체" w:eastAsia="바탕체" w:hAnsi="바탕체" w:cs="바탕체" w:hint="eastAsia"/>
+          <w:color w:val="000000"/>
+        </w:rPr>
+        <w:t>연방,</w:t>
+      </w:r>
+      <w:r>
+        <w:rPr>
+          <w:rFonts w:ascii="바탕체" w:eastAsia="바탕체" w:hAnsi="바탕체" w:cs="바탕체"/>
+          <w:color w:val="000000"/>
+        </w:rPr>
+        <w:t xml:space="preserve"> </w:t>
+      </w:r>
+      <w:r>
+        <w:rPr>
+          <w:rFonts w:ascii="바탕체" w:eastAsia="바탕체" w:hAnsi="바탕체" w:cs="바탕체" w:hint="eastAsia"/>
+          <w:color w:val="000000"/>
+        </w:rPr>
+        <w:t>통합,</w:t>
+      </w:r>
+      <w:r>
+        <w:rPr>
+          <w:rFonts w:ascii="바탕체" w:eastAsia="바탕체" w:hAnsi="바탕체" w:cs="바탕체"/>
+          <w:color w:val="000000"/>
+        </w:rPr>
+        <w:t xml:space="preserve"> </w:t>
+      </w:r>
+      <w:r>
+        <w:rPr>
+          <w:rFonts w:ascii="바탕체" w:eastAsia="바탕체" w:hAnsi="바탕체" w:cs="바탕체" w:hint="eastAsia"/>
+          <w:color w:val="000000"/>
+        </w:rPr>
+        <w:t>결합</w:t>
+      </w:r>
+    </w:p>
+    <w:p>
+      <w:pPr>
+        <w:spacing w:after="200" w:line="276" w:lineRule="auto"/>
+        <w:jc w:val="left"/>
+        <w:rPr>
+          <w:rFonts w:ascii="바탕체" w:eastAsia="바탕체" w:hAnsi="바탕체" w:cs="바탕체" w:hint="eastAsia"/>
+          <w:color w:val="000000"/>
+        </w:rPr>
+      </w:pPr>
+      <w:r>
+        <w:rPr>
+          <w:rFonts w:ascii="바탕체" w:eastAsia="바탕체" w:hAnsi="바탕체" w:cs="바탕체"/>
+          <w:color w:val="000000"/>
+        </w:rPr>
+        <w:t>P</w:t>
+      </w:r>
+      <w:r>
+        <w:rPr>
+          <w:rFonts w:ascii="바탕체" w:eastAsia="바탕체" w:hAnsi="바탕체" w:cs="바탕체"/>
+          <w:color w:val="000000"/>
+        </w:rPr>
+        <w:t>ermutation</w:t>
+      </w:r>
+      <w:r>
+        <w:rPr>
+          <w:rFonts w:ascii="바탕체" w:eastAsia="바탕체" w:hAnsi="바탕체" w:cs="바탕체"/>
+          <w:color w:val="000000"/>
+        </w:rPr>
+        <w:tab/>
+      </w:r>
+      <w:r>
+        <w:rPr>
+          <w:rFonts w:ascii="바탕체" w:eastAsia="바탕체" w:hAnsi="바탕체" w:cs="바탕체"/>
+          <w:color w:val="000000"/>
+        </w:rPr>
+        <w:tab/>
+      </w:r>
+      <w:r>
+        <w:rPr>
+          <w:rFonts w:ascii="바탕체" w:eastAsia="바탕체" w:hAnsi="바탕체" w:cs="바탕체" w:hint="eastAsia"/>
+          <w:color w:val="000000"/>
+        </w:rPr>
+        <w:t>순열,</w:t>
+      </w:r>
+      <w:r>
+        <w:rPr>
+          <w:rFonts w:ascii="바탕체" w:eastAsia="바탕체" w:hAnsi="바탕체" w:cs="바탕체"/>
+          <w:color w:val="000000"/>
+        </w:rPr>
+        <w:t xml:space="preserve"> </w:t>
+      </w:r>
+      <w:r>
+        <w:rPr>
+          <w:rFonts w:ascii="바탕체" w:eastAsia="바탕체" w:hAnsi="바탕체" w:cs="바탕체" w:hint="eastAsia"/>
+          <w:color w:val="000000"/>
+        </w:rPr>
+        <w:t>치환</w:t>
+      </w:r>
+    </w:p>
+    <w:p>
+      <w:pPr>
+        <w:spacing w:after="200" w:line="276" w:lineRule="auto"/>
+        <w:jc w:val="left"/>
+        <w:rPr>
+          <w:rFonts w:ascii="바탕체" w:eastAsia="바탕체" w:hAnsi="바탕체" w:cs="바탕체" w:hint="eastAsia"/>
+          <w:color w:val="000000"/>
+        </w:rPr>
+      </w:pPr>
+      <w:r>
+        <w:rPr>
+          <w:rFonts w:ascii="바탕체" w:eastAsia="바탕체" w:hAnsi="바탕체" w:cs="바탕체"/>
+          <w:color w:val="000000"/>
+        </w:rPr>
+        <w:t>Iota</w:t>
+      </w:r>
+      <w:r>
+        <w:rPr>
+          <w:rFonts w:ascii="바탕체" w:eastAsia="바탕체" w:hAnsi="바탕체" w:cs="바탕체"/>
+          <w:color w:val="000000"/>
+        </w:rPr>
+        <w:tab/>
+      </w:r>
+      <w:r>
+        <w:rPr>
+          <w:rFonts w:ascii="바탕체" w:eastAsia="바탕체" w:hAnsi="바탕체" w:cs="바탕체"/>
+          <w:color w:val="000000"/>
+        </w:rPr>
+        <w:tab/>
+      </w:r>
+      <w:r>
+        <w:rPr>
+          <w:rFonts w:ascii="바탕체" w:eastAsia="바탕체" w:hAnsi="바탕체" w:cs="바탕체"/>
+          <w:color w:val="000000"/>
+        </w:rPr>
+        <w:tab/>
+      </w:r>
+      <w:r>
+        <w:rPr>
+          <w:rFonts w:ascii="바탕체" w:eastAsia="바탕체" w:hAnsi="바탕체" w:cs="바탕체" w:hint="eastAsia"/>
+          <w:color w:val="000000"/>
+        </w:rPr>
+        <w:t>극히 적은 양</w:t>
+      </w:r>
+    </w:p>
+    <w:p>
+      <w:pPr>
+        <w:spacing w:after="200" w:line="276" w:lineRule="auto"/>
+        <w:jc w:val="left"/>
+        <w:rPr>
+          <w:rFonts w:ascii="바탕체" w:eastAsia="바탕체" w:hAnsi="바탕체" w:cs="바탕체"/>
+          <w:color w:val="000000"/>
+        </w:rPr>
+      </w:pPr>
+      <w:r>
+        <w:rPr>
+          <w:rFonts w:ascii="바탕체" w:eastAsia="바탕체" w:hAnsi="바탕체" w:cs="바탕체"/>
+          <w:color w:val="000000"/>
+        </w:rPr>
+        <w:t>D</w:t>
+      </w:r>
+      <w:r>
+        <w:rPr>
+          <w:rFonts w:ascii="바탕체" w:eastAsia="바탕체" w:hAnsi="바탕체" w:cs="바탕체"/>
+          <w:color w:val="000000"/>
+        </w:rPr>
+        <w:t>istribution</w:t>
+      </w:r>
+      <w:r>
+        <w:rPr>
+          <w:rFonts w:ascii="바탕체" w:eastAsia="바탕체" w:hAnsi="바탕체" w:cs="바탕체"/>
+          <w:color w:val="000000"/>
+        </w:rPr>
+        <w:tab/>
+      </w:r>
+      <w:r>
+        <w:rPr>
+          <w:rFonts w:ascii="바탕체" w:eastAsia="바탕체" w:hAnsi="바탕체" w:cs="바탕체"/>
+          <w:color w:val="000000"/>
+        </w:rPr>
+        <w:tab/>
+      </w:r>
+      <w:r>
+        <w:rPr>
+          <w:rFonts w:ascii="바탕체" w:eastAsia="바탕체" w:hAnsi="바탕체" w:cs="바탕체" w:hint="eastAsia"/>
+          <w:color w:val="000000"/>
+        </w:rPr>
+        <w:t>분배,</w:t>
+      </w:r>
+      <w:r>
+        <w:rPr>
+          <w:rFonts w:ascii="바탕체" w:eastAsia="바탕체" w:hAnsi="바탕체" w:cs="바탕체"/>
+          <w:color w:val="000000"/>
+        </w:rPr>
+        <w:t xml:space="preserve"> </w:t>
+      </w:r>
+      <w:r>
+        <w:rPr>
+          <w:rFonts w:ascii="바탕체" w:eastAsia="바탕체" w:hAnsi="바탕체" w:cs="바탕체" w:hint="eastAsia"/>
+          <w:color w:val="000000"/>
+        </w:rPr>
+        <w:t>분포</w:t>
+      </w:r>
+      <w:r>
+        <w:rPr>
+          <w:rFonts w:ascii="바탕체" w:eastAsia="바탕체" w:hAnsi="바탕체" w:cs="바탕체" w:hint="eastAsia"/>
+          <w:color w:val="000000"/>
+        </w:rPr>
+        <w:t>,</w:t>
+      </w:r>
+      <w:r>
+        <w:rPr>
+          <w:rFonts w:ascii="바탕체" w:eastAsia="바탕체" w:hAnsi="바탕체" w:cs="바탕체"/>
+          <w:color w:val="000000"/>
+        </w:rPr>
+        <w:t xml:space="preserve"> </w:t>
+      </w:r>
+      <w:r>
+        <w:rPr>
+          <w:rFonts w:ascii="바탕체" w:eastAsia="바탕체" w:hAnsi="바탕체" w:cs="바탕체" w:hint="eastAsia"/>
+          <w:color w:val="000000"/>
+        </w:rPr>
+        <w:t>배</w:t>
+      </w:r>
+      <w:r>
+        <w:rPr>
+          <w:rFonts w:ascii="바탕체" w:eastAsia="바탕체" w:hAnsi="바탕체" w:cs="바탕체" w:hint="eastAsia"/>
+          <w:color w:val="000000"/>
+        </w:rPr>
+        <w:t>부,</w:t>
+      </w:r>
+      <w:r>
+        <w:rPr>
+          <w:rFonts w:ascii="바탕체" w:eastAsia="바탕체" w:hAnsi="바탕체" w:cs="바탕체"/>
+          <w:color w:val="000000"/>
+        </w:rPr>
+        <w:t xml:space="preserve"> </w:t>
+      </w:r>
+      <w:r>
+        <w:rPr>
+          <w:rFonts w:ascii="바탕체" w:eastAsia="바탕체" w:hAnsi="바탕체" w:cs="바탕체" w:hint="eastAsia"/>
+          <w:color w:val="000000"/>
+        </w:rPr>
+        <w:t>배급</w:t>
+      </w:r>
+    </w:p>
+    <w:p>
+      <w:pPr>
+        <w:spacing w:after="200" w:line="276" w:lineRule="auto"/>
+        <w:jc w:val="left"/>
+        <w:rPr>
+          <w:rFonts w:ascii="바탕체" w:eastAsia="바탕체" w:hAnsi="바탕체" w:cs="바탕체"/>
+          <w:color w:val="000000"/>
+        </w:rPr>
+      </w:pPr>
+      <w:r>
+        <w:rPr>
+          <w:rFonts w:ascii="바탕체" w:eastAsia="바탕체" w:hAnsi="바탕체" w:cs="바탕체"/>
+          <w:color w:val="000000"/>
+        </w:rPr>
+        <w:t>Pseudo</w:t>
+      </w:r>
+      <w:r>
+        <w:rPr>
+          <w:rFonts w:ascii="바탕체" w:eastAsia="바탕체" w:hAnsi="바탕체" w:cs="바탕체"/>
+          <w:color w:val="000000"/>
+        </w:rPr>
+        <w:tab/>
+      </w:r>
+      <w:r>
+        <w:rPr>
+          <w:rFonts w:ascii="바탕체" w:eastAsia="바탕체" w:hAnsi="바탕체" w:cs="바탕체"/>
+          <w:color w:val="000000"/>
+        </w:rPr>
+        <w:tab/>
+      </w:r>
+      <w:r>
+        <w:rPr>
+          <w:rFonts w:ascii="바탕체" w:eastAsia="바탕체" w:hAnsi="바탕체" w:cs="바탕체"/>
+          <w:color w:val="000000"/>
+        </w:rPr>
+        <w:tab/>
+      </w:r>
+      <w:r>
+        <w:rPr>
+          <w:rFonts w:ascii="바탕체" w:eastAsia="바탕체" w:hAnsi="바탕체" w:cs="바탕체" w:hint="eastAsia"/>
+          <w:color w:val="000000"/>
+        </w:rPr>
+        <w:t>허위의,</w:t>
+      </w:r>
+      <w:r>
+        <w:rPr>
+          <w:rFonts w:ascii="바탕체" w:eastAsia="바탕체" w:hAnsi="바탕체" w:cs="바탕체"/>
+          <w:color w:val="000000"/>
+        </w:rPr>
+        <w:t xml:space="preserve"> </w:t>
+      </w:r>
+      <w:r>
+        <w:rPr>
+          <w:rFonts w:ascii="바탕체" w:eastAsia="바탕체" w:hAnsi="바탕체" w:cs="바탕체" w:hint="eastAsia"/>
+          <w:color w:val="000000"/>
+        </w:rPr>
+        <w:t>가짜의,</w:t>
+      </w:r>
+      <w:r>
+        <w:rPr>
+          <w:rFonts w:ascii="바탕체" w:eastAsia="바탕체" w:hAnsi="바탕체" w:cs="바탕체"/>
+          <w:color w:val="000000"/>
+        </w:rPr>
+        <w:t xml:space="preserve"> </w:t>
+      </w:r>
+      <w:r>
+        <w:rPr>
+          <w:rFonts w:ascii="바탕체" w:eastAsia="바탕체" w:hAnsi="바탕체" w:cs="바탕체" w:hint="eastAsia"/>
+          <w:color w:val="000000"/>
+        </w:rPr>
+        <w:t>모조의</w:t>
+      </w:r>
+    </w:p>
+    <w:p>
+      <w:pPr>
+        <w:spacing w:after="200" w:line="276" w:lineRule="auto"/>
+        <w:jc w:val="left"/>
+        <w:rPr>
+          <w:rFonts w:ascii="바탕체" w:eastAsia="바탕체" w:hAnsi="바탕체" w:cs="바탕체"/>
+          <w:color w:val="000000"/>
+        </w:rPr>
+      </w:pPr>
+      <w:r>
+        <w:rPr>
+          <w:rFonts w:ascii="바탕체" w:eastAsia="바탕체" w:hAnsi="바탕체" w:cs="바탕체"/>
+          <w:color w:val="000000"/>
+        </w:rPr>
+        <w:t>Trait</w:t>
+      </w:r>
+      <w:r>
+        <w:rPr>
+          <w:rFonts w:ascii="바탕체" w:eastAsia="바탕체" w:hAnsi="바탕체" w:cs="바탕체"/>
+          <w:color w:val="000000"/>
+        </w:rPr>
+        <w:tab/>
+      </w:r>
+      <w:r>
+        <w:rPr>
+          <w:rFonts w:ascii="바탕체" w:eastAsia="바탕체" w:hAnsi="바탕체" w:cs="바탕체"/>
+          <w:color w:val="000000"/>
+        </w:rPr>
+        <w:tab/>
+      </w:r>
+      <w:r>
+        <w:rPr>
+          <w:rFonts w:ascii="바탕체" w:eastAsia="바탕체" w:hAnsi="바탕체" w:cs="바탕체"/>
+          <w:color w:val="000000"/>
+        </w:rPr>
+        <w:tab/>
+      </w:r>
+      <w:r>
+        <w:rPr>
+          <w:rFonts w:ascii="바탕체" w:eastAsia="바탕체" w:hAnsi="바탕체" w:cs="바탕체" w:hint="eastAsia"/>
+          <w:color w:val="000000"/>
+        </w:rPr>
+        <w:t>(성격상의)특성</w:t>
+      </w:r>
+    </w:p>
+    <w:p>
+      <w:pPr>
+        <w:spacing w:after="200" w:line="276" w:lineRule="auto"/>
+        <w:jc w:val="left"/>
+        <w:rPr>
+          <w:rFonts w:ascii="바탕체" w:eastAsia="바탕체" w:hAnsi="바탕체" w:cs="바탕체"/>
+          <w:color w:val="000000"/>
+        </w:rPr>
+      </w:pPr>
+      <w:r>
+        <w:rPr>
+          <w:rFonts w:ascii="바탕체" w:eastAsia="바탕체" w:hAnsi="바탕체" w:cs="바탕체"/>
+          <w:color w:val="000000"/>
+        </w:rPr>
+        <w:t>Literal</w:t>
+      </w:r>
+      <w:r>
+        <w:rPr>
+          <w:rFonts w:ascii="바탕체" w:eastAsia="바탕체" w:hAnsi="바탕체" w:cs="바탕체"/>
+          <w:color w:val="000000"/>
+        </w:rPr>
+        <w:tab/>
+      </w:r>
+      <w:r>
+        <w:rPr>
+          <w:rFonts w:ascii="바탕체" w:eastAsia="바탕체" w:hAnsi="바탕체" w:cs="바탕체"/>
+          <w:color w:val="000000"/>
+        </w:rPr>
+        <w:tab/>
+      </w:r>
+      <w:r>
+        <w:rPr>
+          <w:rFonts w:ascii="바탕체" w:eastAsia="바탕체" w:hAnsi="바탕체" w:cs="바탕체"/>
+          <w:color w:val="000000"/>
+        </w:rPr>
+        <w:tab/>
+      </w:r>
+      <w:r>
+        <w:rPr>
+          <w:rFonts w:ascii="바탕체" w:eastAsia="바탕체" w:hAnsi="바탕체" w:cs="바탕체" w:hint="eastAsia"/>
+          <w:color w:val="000000"/>
+        </w:rPr>
+        <w:t>문자 그대로의,</w:t>
+      </w:r>
+      <w:r>
+        <w:rPr>
+          <w:rFonts w:ascii="바탕체" w:eastAsia="바탕체" w:hAnsi="바탕체" w:cs="바탕체"/>
+          <w:color w:val="000000"/>
+        </w:rPr>
+        <w:t xml:space="preserve"> </w:t>
+      </w:r>
+      <w:r>
+        <w:rPr>
+          <w:rFonts w:ascii="바탕체" w:eastAsia="바탕체" w:hAnsi="바탕체" w:cs="바탕체" w:hint="eastAsia"/>
+          <w:color w:val="000000"/>
+        </w:rPr>
+        <w:t>직역의,</w:t>
+      </w:r>
+      <w:r>
+        <w:rPr>
+          <w:rFonts w:ascii="바탕체" w:eastAsia="바탕체" w:hAnsi="바탕체" w:cs="바탕체"/>
+          <w:color w:val="000000"/>
+        </w:rPr>
+        <w:t xml:space="preserve"> </w:t>
+      </w:r>
+      <w:r>
+        <w:rPr>
+          <w:rFonts w:ascii="바탕체" w:eastAsia="바탕체" w:hAnsi="바탕체" w:cs="바탕체" w:hint="eastAsia"/>
+          <w:color w:val="000000"/>
+        </w:rPr>
+        <w:t>상상력이 부족</w:t>
+      </w:r>
+      <w:r>
+        <w:rPr>
+          <w:rFonts w:ascii="바탕체" w:eastAsia="바탕체" w:hAnsi="바탕체" w:cs="바탕체" w:hint="eastAsia"/>
+          <w:color w:val="000000"/>
+        </w:rPr>
+        <w:t>한</w:t>
+      </w:r>
+    </w:p>
+    <w:p>
+      <w:pPr>
+        <w:spacing w:after="200" w:line="276" w:lineRule="auto"/>
+        <w:jc w:val="left"/>
+        <w:rPr>
+          <w:rFonts w:ascii="바탕체" w:eastAsia="바탕체" w:hAnsi="바탕체" w:cs="바탕체" w:hint="eastAsia"/>
+          <w:color w:val="000000"/>
+        </w:rPr>
+      </w:pPr>
       <w:bookmarkStart w:id="0" w:name="_GoBack"/>
       <w:bookmarkEnd w:id="0"/>
-      <w:r>
-        <w:rPr>
-          <w:rFonts w:ascii="바탕체" w:eastAsia="바탕체" w:hAnsi="바탕체" w:cs="바탕체" w:hint="eastAsia"/>
-          <w:color w:val="000000"/>
-        </w:rPr>
-        <w:t>체계적인</w:t>
-      </w:r>
+    </w:p>
+    <w:p>
+      <w:pPr>
+        <w:spacing w:after="200" w:line="276" w:lineRule="auto"/>
+        <w:jc w:val="left"/>
+        <w:rPr>
+          <w:rFonts w:ascii="바탕체" w:eastAsia="바탕체" w:hAnsi="바탕체" w:cs="바탕체"/>
+          <w:color w:val="000000"/>
+        </w:rPr>
+      </w:pPr>
+    </w:p>
+    <w:p>
+      <w:pPr>
+        <w:spacing w:after="200" w:line="276" w:lineRule="auto"/>
+        <w:jc w:val="left"/>
+        <w:rPr>
+          <w:rFonts w:ascii="바탕체" w:eastAsia="바탕체" w:hAnsi="바탕체" w:cs="바탕체" w:hint="eastAsia"/>
+          <w:color w:val="000000"/>
+        </w:rPr>
+      </w:pPr>
     </w:p>
     <w:sectPr>
       <w:pgSz w:w="11906" w:h="16838"/>

</xml_diff>